<commit_message>
fixed SRS & Iteration 2 + 3 presentation
</commit_message>
<xml_diff>
--- a/SDF/SRS.docx
+++ b/SDF/SRS.docx
@@ -34,15 +34,7 @@
                 <w:rFonts w:hint="cs"/>
                 <w:rtl/>
               </w:rPr>
-              <w:t xml:space="preserve">שם </w:t>
-            </w:r>
-            <w:proofErr w:type="spellStart"/>
-            <w:r>
-              <w:rPr>
-                <w:rFonts w:hint="cs"/>
-                <w:rtl/>
-              </w:rPr>
-              <w:t>הפרוי</w:t>
+              <w:t>שם הפרוי</w:t>
             </w:r>
             <w:r>
               <w:rPr>
@@ -51,7 +43,6 @@
               </w:rPr>
               <w:t>יקט</w:t>
             </w:r>
-            <w:proofErr w:type="spellEnd"/>
           </w:p>
         </w:tc>
         <w:tc>
@@ -88,15 +79,7 @@
                 <w:rFonts w:hint="cs"/>
                 <w:rtl/>
               </w:rPr>
-              <w:t xml:space="preserve">צוות </w:t>
-            </w:r>
-            <w:proofErr w:type="spellStart"/>
-            <w:r>
-              <w:rPr>
-                <w:rFonts w:hint="cs"/>
-                <w:rtl/>
-              </w:rPr>
-              <w:t>הפרוי</w:t>
+              <w:t>צוות הפרוי</w:t>
             </w:r>
             <w:r>
               <w:rPr>
@@ -105,7 +88,6 @@
               </w:rPr>
               <w:t>יקט</w:t>
             </w:r>
-            <w:proofErr w:type="spellEnd"/>
           </w:p>
         </w:tc>
         <w:tc>
@@ -200,15 +182,7 @@
               </w:rPr>
             </w:pPr>
             <w:r>
-              <w:t>Home(</w:t>
-            </w:r>
-            <w:proofErr w:type="spellStart"/>
-            <w:r>
-              <w:t>wikipage</w:t>
-            </w:r>
-            <w:proofErr w:type="spellEnd"/>
-            <w:r>
-              <w:t>)</w:t>
+              <w:t>Home(wikipage)</w:t>
             </w:r>
             <w:r>
               <w:rPr>
@@ -740,21 +714,12 @@
           <w:numId w:val="2"/>
         </w:numPr>
       </w:pPr>
-      <w:proofErr w:type="spellStart"/>
-      <w:r>
-        <w:rPr>
-          <w:rFonts w:hint="cs"/>
-          <w:rtl/>
-        </w:rPr>
-        <w:t>הנגשת</w:t>
-      </w:r>
-      <w:proofErr w:type="spellEnd"/>
-      <w:r>
-        <w:rPr>
-          <w:rFonts w:hint="cs"/>
-          <w:rtl/>
-        </w:rPr>
-        <w:t xml:space="preserve"> המוצר לבע</w:t>
+      <w:r>
+        <w:rPr>
+          <w:rFonts w:hint="cs"/>
+          <w:rtl/>
+        </w:rPr>
+        <w:t>הנגשת המוצר לבע</w:t>
       </w:r>
       <w:r>
         <w:rPr>
@@ -993,11 +958,9 @@
         </w:rPr>
         <w:t xml:space="preserve">האפליקציה משתמשת ב- </w:t>
       </w:r>
-      <w:proofErr w:type="spellStart"/>
       <w:r>
         <w:t>DataStore</w:t>
       </w:r>
-      <w:proofErr w:type="spellEnd"/>
       <w:r>
         <w:rPr>
           <w:rFonts w:hint="cs"/>
@@ -1605,7 +1568,24 @@
                 <w:bCs w:val="0"/>
                 <w:rtl/>
               </w:rPr>
-              <w:t>שרת</w:t>
+              <w:t xml:space="preserve">גוגל </w:t>
+            </w:r>
+            <w:r>
+              <w:rPr>
+                <w:b w:val="0"/>
+                <w:bCs w:val="0"/>
+                <w:rtl/>
+              </w:rPr>
+              <w:t>–</w:t>
+            </w:r>
+            <w:r>
+              <w:rPr>
+                <w:rFonts w:hint="cs"/>
+                <w:b w:val="0"/>
+                <w:bCs w:val="0"/>
+                <w:rtl/>
+              </w:rPr>
+              <w:t xml:space="preserve"> ספק ענן</w:t>
             </w:r>
           </w:p>
         </w:tc>
@@ -1618,23 +1598,112 @@
               <w:pStyle w:val="a5"/>
               <w:cnfStyle w:val="000000100000" w:firstRow="0" w:lastRow="0" w:firstColumn="0" w:lastColumn="0" w:oddVBand="0" w:evenVBand="0" w:oddHBand="1" w:evenHBand="0" w:firstRowFirstColumn="0" w:firstRowLastColumn="0" w:lastRowFirstColumn="0" w:lastRowLastColumn="0"/>
               <w:rPr>
-                <w:rtl/>
-              </w:rPr>
-            </w:pPr>
-            <w:r>
-              <w:rPr>
-                <w:rFonts w:hint="cs"/>
-                <w:rtl/>
-              </w:rPr>
-              <w:t>איתור מתנדבים ויצרת קשר בין מתנדב לנזקק</w:t>
-            </w:r>
-            <w:r>
-              <w:rPr>
-                <w:rFonts w:hint="cs"/>
-                <w:rtl/>
-              </w:rPr>
-              <w:t>.</w:t>
-            </w:r>
+                <w:rFonts w:hint="cs"/>
+                <w:rtl/>
+              </w:rPr>
+            </w:pPr>
+            <w:r>
+              <w:rPr>
+                <w:rFonts w:hint="cs"/>
+                <w:rtl/>
+              </w:rPr>
+              <w:t>יש ל</w:t>
+            </w:r>
+            <w:r>
+              <w:rPr>
+                <w:rFonts w:hint="cs"/>
+                <w:rtl/>
+              </w:rPr>
+              <w:t xml:space="preserve">גוגל אינטרס שאפליקציות יצליחו דרכה כדי שישתמשו בשירותים שהיא מספקת </w:t>
+            </w:r>
+            <w:r>
+              <w:rPr>
+                <w:rFonts w:hint="cs"/>
+                <w:rtl/>
+              </w:rPr>
+              <w:t>וכך תקבל פרסום.</w:t>
+            </w:r>
+            <w:r>
+              <w:rPr>
+                <w:rFonts w:hint="cs"/>
+                <w:rtl/>
+              </w:rPr>
+              <w:t xml:space="preserve"> </w:t>
+            </w:r>
+            <w:r>
+              <w:rPr>
+                <w:rtl/>
+              </w:rPr>
+              <w:br/>
+            </w:r>
+            <w:r>
+              <w:rPr>
+                <w:rFonts w:hint="cs"/>
+                <w:rtl/>
+              </w:rPr>
+              <w:t xml:space="preserve">בנוסף, </w:t>
+            </w:r>
+            <w:r>
+              <w:rPr>
+                <w:rFonts w:hint="cs"/>
+                <w:rtl/>
+              </w:rPr>
+              <w:t xml:space="preserve">גוגל </w:t>
+            </w:r>
+            <w:r>
+              <w:rPr>
+                <w:rFonts w:hint="cs"/>
+                <w:rtl/>
+              </w:rPr>
+              <w:t xml:space="preserve">תוכל לקחת כסף מאפליקציות </w:t>
+            </w:r>
+            <w:r>
+              <w:rPr>
+                <w:rFonts w:hint="cs"/>
+                <w:rtl/>
+              </w:rPr>
+              <w:t>שמשתמשות</w:t>
+            </w:r>
+            <w:r>
+              <w:rPr>
+                <w:rFonts w:hint="cs"/>
+                <w:rtl/>
+              </w:rPr>
+              <w:t xml:space="preserve"> </w:t>
+            </w:r>
+            <w:r>
+              <w:rPr>
+                <w:rFonts w:hint="cs"/>
+                <w:rtl/>
+              </w:rPr>
+              <w:t>ב</w:t>
+            </w:r>
+            <w:r>
+              <w:rPr>
+                <w:rFonts w:hint="cs"/>
+                <w:rtl/>
+              </w:rPr>
+              <w:t>הרבה מקום</w:t>
+            </w:r>
+            <w:r>
+              <w:rPr>
+                <w:rFonts w:hint="cs"/>
+                <w:rtl/>
+              </w:rPr>
+              <w:t xml:space="preserve"> (</w:t>
+            </w:r>
+            <w:r>
+              <w:t>DataStore</w:t>
+            </w:r>
+            <w:r>
+              <w:rPr>
+                <w:rFonts w:hint="cs"/>
+                <w:rtl/>
+              </w:rPr>
+              <w:t>).</w:t>
+            </w:r>
+            <w:bookmarkStart w:id="0" w:name="_GoBack"/>
+            <w:bookmarkEnd w:id="0"/>
           </w:p>
         </w:tc>
       </w:tr>
@@ -5543,7 +5612,6 @@
       <w:pPr>
         <w:pStyle w:val="a5"/>
         <w:rPr>
-          <w:rFonts w:hint="cs"/>
           <w:rtl/>
         </w:rPr>
       </w:pPr>
@@ -5582,7 +5650,6 @@
       <w:pPr>
         <w:pStyle w:val="a5"/>
         <w:rPr>
-          <w:rFonts w:hint="cs"/>
           <w:u w:val="single"/>
           <w:rtl/>
         </w:rPr>
@@ -5619,11 +5686,9 @@
         </w:rPr>
         <w:t xml:space="preserve">, </w:t>
       </w:r>
-      <w:proofErr w:type="spellStart"/>
       <w:r>
         <w:t>DataStore</w:t>
       </w:r>
-      <w:proofErr w:type="spellEnd"/>
       <w:r>
         <w:rPr>
           <w:rFonts w:hint="cs"/>
@@ -5778,16 +5843,7 @@
           <w:rFonts w:hint="cs"/>
           <w:rtl/>
         </w:rPr>
-        <w:t xml:space="preserve">ממשק </w:t>
-      </w:r>
-      <w:bookmarkStart w:id="0" w:name="_GoBack"/>
-      <w:bookmarkEnd w:id="0"/>
-      <w:r>
-        <w:rPr>
-          <w:rFonts w:hint="cs"/>
-          <w:rtl/>
-        </w:rPr>
-        <w:t xml:space="preserve">משתמש </w:t>
+        <w:t xml:space="preserve">ממשק משתמש </w:t>
       </w:r>
       <w:r>
         <w:rPr>

</xml_diff>